<commit_message>
Fix attachments format (perl)
</commit_message>
<xml_diff>
--- a/t.docx
+++ b/t.docx
@@ -147,6 +147,7 @@
     <w:p>
       <w:pPr>
         <w:pStyle w:val="Heading5"/>
+        <w:spacing w:line="360" w:lineRule="auto"/>
       </w:pPr>
       <w:r>
         <w:t xml:space="preserve"> </w:t>
@@ -182,6 +183,7 @@
     <w:p>
       <w:pPr>
         <w:pStyle w:val="Heading7"/>
+        <w:ind w:left="1600"/>
       </w:pPr>
       <w:bookmarkStart w:id="6" w:name="heading-7"/>
       <w:r>
@@ -289,6 +291,7 @@
         <w:pStyle w:val="BlockText"/>
       </w:pPr>
       <w:r>
+        <w:lastRenderedPageBreak/>
         <w:t xml:space="preserve"> </w:t>
       </w:r>
       <w:r>
@@ -304,7 +307,6 @@
         <w:keepNext w:val="0"/>
       </w:pPr>
       <w:r>
-        <w:lastRenderedPageBreak/>
         <w:t xml:space="preserve"> Table caption. </w:t>
       </w:r>
     </w:p>
@@ -982,7 +984,7 @@
   </w:style>
   <w:style w:type="paragraph" w:styleId="Heading1">
     <w:name w:val="heading 1"/>
-    <w:basedOn w:val="Heading2"/>
+    <w:basedOn w:val="Normal"/>
     <w:next w:val="BodyText"/>
     <w:uiPriority w:val="9"/>
     <w:qFormat/>
@@ -996,7 +998,7 @@
   </w:style>
   <w:style w:type="paragraph" w:styleId="Heading2">
     <w:name w:val="heading 2"/>
-    <w:basedOn w:val="Heading3"/>
+    <w:basedOn w:val="Normal"/>
     <w:next w:val="BodyText"/>
     <w:uiPriority w:val="9"/>
     <w:unhideWhenUsed/>
@@ -1011,7 +1013,7 @@
   </w:style>
   <w:style w:type="paragraph" w:styleId="Heading3">
     <w:name w:val="heading 3"/>
-    <w:basedOn w:val="Heading4"/>
+    <w:basedOn w:val="Normal"/>
     <w:next w:val="BodyText"/>
     <w:uiPriority w:val="9"/>
     <w:unhideWhenUsed/>
@@ -1023,7 +1025,7 @@
   </w:style>
   <w:style w:type="paragraph" w:styleId="Heading4">
     <w:name w:val="heading 4"/>
-    <w:basedOn w:val="Heading8"/>
+    <w:basedOn w:val="Normal"/>
     <w:next w:val="BodyText"/>
     <w:uiPriority w:val="9"/>
     <w:unhideWhenUsed/>
@@ -1047,20 +1049,20 @@
   </w:style>
   <w:style w:type="paragraph" w:styleId="Heading6">
     <w:name w:val="heading 6"/>
-    <w:basedOn w:val="Heading8"/>
+    <w:basedOn w:val="Normal"/>
     <w:next w:val="BodyText"/>
     <w:uiPriority w:val="9"/>
     <w:unhideWhenUsed/>
     <w:qFormat/>
-    <w:rsid w:val="00DE0F70"/>
-    <w:pPr>
-      <w:ind w:left="951" w:firstLineChars="0" w:hanging="317"/>
+    <w:rsid w:val="00F44846"/>
+    <w:pPr>
+      <w:ind w:leftChars="200" w:left="1920" w:hangingChars="400" w:hanging="1280"/>
       <w:outlineLvl w:val="5"/>
     </w:pPr>
   </w:style>
   <w:style w:type="paragraph" w:styleId="Heading7">
     <w:name w:val="heading 7"/>
-    <w:basedOn w:val="Heading8"/>
+    <w:basedOn w:val="Normal"/>
     <w:next w:val="BodyText"/>
     <w:uiPriority w:val="9"/>
     <w:unhideWhenUsed/>
@@ -1074,13 +1076,14 @@
   </w:style>
   <w:style w:type="paragraph" w:styleId="Heading8">
     <w:name w:val="heading 8"/>
-    <w:basedOn w:val="Heading9"/>
+    <w:basedOn w:val="Normal"/>
     <w:next w:val="BodyText"/>
     <w:uiPriority w:val="9"/>
     <w:unhideWhenUsed/>
     <w:qFormat/>
-    <w:rsid w:val="00DE0F70"/>
-    <w:pPr>
+    <w:rsid w:val="002E3E30"/>
+    <w:pPr>
+      <w:ind w:leftChars="500" w:left="1920" w:hangingChars="100" w:hanging="320"/>
       <w:outlineLvl w:val="7"/>
     </w:pPr>
   </w:style>
@@ -1147,13 +1150,13 @@
   </w:style>
   <w:style w:type="paragraph" w:styleId="Title">
     <w:name w:val="Title"/>
-    <w:basedOn w:val="Heading6"/>
+    <w:basedOn w:val="Normal"/>
     <w:next w:val="BodyText"/>
     <w:qFormat/>
-    <w:rsid w:val="00CA248A"/>
+    <w:rsid w:val="007A5DAD"/>
     <w:pPr>
       <w:spacing w:line="240" w:lineRule="auto"/>
-      <w:ind w:left="0" w:firstLine="0"/>
+      <w:ind w:firstLineChars="0" w:firstLine="0"/>
       <w:jc w:val="center"/>
     </w:pPr>
     <w:rPr>

</xml_diff>